<commit_message>
- Initialized container type for notification.
</commit_message>
<xml_diff>
--- a/002 - DOCUMENT/API Documentation/Olives/Notification/Realtime Events/notification.docx
+++ b/002 - DOCUMENT/API Documentation/Olives/Notification/Realtime Events/notification.docx
@@ -79,8 +79,6 @@
         </w:rPr>
         <w:t>Notification was</w:t>
       </w:r>
-      <w:bookmarkStart w:id="0" w:name="_GoBack"/>
-      <w:bookmarkEnd w:id="0"/>
       <w:r>
         <w:rPr>
           <w:rFonts w:ascii="Times New Roman" w:hAnsi="Times New Roman" w:cs="Times New Roman"/>
@@ -435,7 +433,6 @@
                 <w:color w:val="000000"/>
                 <w:sz w:val="19"/>
                 <w:szCs w:val="19"/>
-                <w:highlight w:val="white"/>
               </w:rPr>
             </w:pPr>
             <w:r>
@@ -444,7 +441,6 @@
                 <w:color w:val="000000"/>
                 <w:sz w:val="19"/>
                 <w:szCs w:val="19"/>
-                <w:highlight w:val="white"/>
               </w:rPr>
               <w:t>{</w:t>
             </w:r>
@@ -459,7 +455,6 @@
                 <w:color w:val="000000"/>
                 <w:sz w:val="19"/>
                 <w:szCs w:val="19"/>
-                <w:highlight w:val="white"/>
               </w:rPr>
             </w:pPr>
             <w:r>
@@ -468,7 +463,6 @@
                 <w:color w:val="000000"/>
                 <w:sz w:val="19"/>
                 <w:szCs w:val="19"/>
-                <w:highlight w:val="white"/>
               </w:rPr>
               <w:t xml:space="preserve">  </w:t>
             </w:r>
@@ -478,7 +472,6 @@
                 <w:color w:val="2E75B6"/>
                 <w:sz w:val="19"/>
                 <w:szCs w:val="19"/>
-                <w:highlight w:val="white"/>
               </w:rPr>
               <w:t>"Id"</w:t>
             </w:r>
@@ -488,7 +481,6 @@
                 <w:color w:val="000000"/>
                 <w:sz w:val="19"/>
                 <w:szCs w:val="19"/>
-                <w:highlight w:val="white"/>
               </w:rPr>
               <w:t>: 0,</w:t>
             </w:r>
@@ -503,7 +495,6 @@
                 <w:color w:val="000000"/>
                 <w:sz w:val="19"/>
                 <w:szCs w:val="19"/>
-                <w:highlight w:val="white"/>
               </w:rPr>
             </w:pPr>
             <w:r>
@@ -512,7 +503,6 @@
                 <w:color w:val="000000"/>
                 <w:sz w:val="19"/>
                 <w:szCs w:val="19"/>
-                <w:highlight w:val="white"/>
               </w:rPr>
               <w:t xml:space="preserve">  </w:t>
             </w:r>
@@ -522,7 +512,6 @@
                 <w:color w:val="2E75B6"/>
                 <w:sz w:val="19"/>
                 <w:szCs w:val="19"/>
-                <w:highlight w:val="white"/>
               </w:rPr>
               <w:t>"Type"</w:t>
             </w:r>
@@ -532,7 +521,6 @@
                 <w:color w:val="000000"/>
                 <w:sz w:val="19"/>
                 <w:szCs w:val="19"/>
-                <w:highlight w:val="white"/>
               </w:rPr>
               <w:t>: 0,</w:t>
             </w:r>
@@ -547,7 +535,6 @@
                 <w:color w:val="000000"/>
                 <w:sz w:val="19"/>
                 <w:szCs w:val="19"/>
-                <w:highlight w:val="white"/>
               </w:rPr>
             </w:pPr>
             <w:r>
@@ -556,7 +543,6 @@
                 <w:color w:val="000000"/>
                 <w:sz w:val="19"/>
                 <w:szCs w:val="19"/>
-                <w:highlight w:val="white"/>
               </w:rPr>
               <w:t xml:space="preserve">  </w:t>
             </w:r>
@@ -566,7 +552,6 @@
                 <w:color w:val="2E75B6"/>
                 <w:sz w:val="19"/>
                 <w:szCs w:val="19"/>
-                <w:highlight w:val="white"/>
               </w:rPr>
               <w:t>"Topic"</w:t>
             </w:r>
@@ -576,7 +561,6 @@
                 <w:color w:val="000000"/>
                 <w:sz w:val="19"/>
                 <w:szCs w:val="19"/>
-                <w:highlight w:val="white"/>
               </w:rPr>
               <w:t>: 0,</w:t>
             </w:r>
@@ -591,7 +575,6 @@
                 <w:color w:val="000000"/>
                 <w:sz w:val="19"/>
                 <w:szCs w:val="19"/>
-                <w:highlight w:val="white"/>
               </w:rPr>
             </w:pPr>
             <w:r>
@@ -600,7 +583,6 @@
                 <w:color w:val="000000"/>
                 <w:sz w:val="19"/>
                 <w:szCs w:val="19"/>
-                <w:highlight w:val="white"/>
               </w:rPr>
               <w:t xml:space="preserve">  </w:t>
             </w:r>
@@ -610,9 +592,8 @@
                 <w:color w:val="2E75B6"/>
                 <w:sz w:val="19"/>
                 <w:szCs w:val="19"/>
-                <w:highlight w:val="white"/>
-              </w:rPr>
-              <w:t>"Broadcaster"</w:t>
+              </w:rPr>
+              <w:t>"Container"</w:t>
             </w:r>
             <w:r>
               <w:rPr>
@@ -620,7 +601,6 @@
                 <w:color w:val="000000"/>
                 <w:sz w:val="19"/>
                 <w:szCs w:val="19"/>
-                <w:highlight w:val="white"/>
               </w:rPr>
               <w:t>: 0,</w:t>
             </w:r>
@@ -635,7 +615,6 @@
                 <w:color w:val="000000"/>
                 <w:sz w:val="19"/>
                 <w:szCs w:val="19"/>
-                <w:highlight w:val="white"/>
               </w:rPr>
             </w:pPr>
             <w:r>
@@ -644,7 +623,6 @@
                 <w:color w:val="000000"/>
                 <w:sz w:val="19"/>
                 <w:szCs w:val="19"/>
-                <w:highlight w:val="white"/>
               </w:rPr>
               <w:t xml:space="preserve">  </w:t>
             </w:r>
@@ -654,9 +632,8 @@
                 <w:color w:val="2E75B6"/>
                 <w:sz w:val="19"/>
                 <w:szCs w:val="19"/>
-                <w:highlight w:val="white"/>
-              </w:rPr>
-              <w:t>"Recipient"</w:t>
+              </w:rPr>
+              <w:t>"ContainerType"</w:t>
             </w:r>
             <w:r>
               <w:rPr>
@@ -664,7 +641,6 @@
                 <w:color w:val="000000"/>
                 <w:sz w:val="19"/>
                 <w:szCs w:val="19"/>
-                <w:highlight w:val="white"/>
               </w:rPr>
               <w:t>: 0,</w:t>
             </w:r>
@@ -679,7 +655,6 @@
                 <w:color w:val="000000"/>
                 <w:sz w:val="19"/>
                 <w:szCs w:val="19"/>
-                <w:highlight w:val="white"/>
               </w:rPr>
             </w:pPr>
             <w:r>
@@ -688,7 +663,6 @@
                 <w:color w:val="000000"/>
                 <w:sz w:val="19"/>
                 <w:szCs w:val="19"/>
-                <w:highlight w:val="white"/>
               </w:rPr>
               <w:t xml:space="preserve">  </w:t>
             </w:r>
@@ -698,9 +672,8 @@
                 <w:color w:val="2E75B6"/>
                 <w:sz w:val="19"/>
                 <w:szCs w:val="19"/>
-                <w:highlight w:val="white"/>
-              </w:rPr>
-              <w:t>"Record"</w:t>
+              </w:rPr>
+              <w:t>"Broadcaster"</w:t>
             </w:r>
             <w:r>
               <w:rPr>
@@ -708,7 +681,6 @@
                 <w:color w:val="000000"/>
                 <w:sz w:val="19"/>
                 <w:szCs w:val="19"/>
-                <w:highlight w:val="white"/>
               </w:rPr>
               <w:t>: 0,</w:t>
             </w:r>
@@ -723,7 +695,6 @@
                 <w:color w:val="000000"/>
                 <w:sz w:val="19"/>
                 <w:szCs w:val="19"/>
-                <w:highlight w:val="white"/>
               </w:rPr>
             </w:pPr>
             <w:r>
@@ -732,7 +703,6 @@
                 <w:color w:val="000000"/>
                 <w:sz w:val="19"/>
                 <w:szCs w:val="19"/>
-                <w:highlight w:val="white"/>
               </w:rPr>
               <w:t xml:space="preserve">  </w:t>
             </w:r>
@@ -742,9 +712,8 @@
                 <w:color w:val="2E75B6"/>
                 <w:sz w:val="19"/>
                 <w:szCs w:val="19"/>
-                <w:highlight w:val="white"/>
-              </w:rPr>
-              <w:t>"Message"</w:t>
+              </w:rPr>
+              <w:t>"Recipient"</w:t>
             </w:r>
             <w:r>
               <w:rPr>
@@ -752,29 +721,8 @@
                 <w:color w:val="000000"/>
                 <w:sz w:val="19"/>
                 <w:szCs w:val="19"/>
-                <w:highlight w:val="white"/>
-              </w:rPr>
-              <w:t xml:space="preserve">: </w:t>
-            </w:r>
-            <w:r>
-              <w:rPr>
-                <w:rFonts w:ascii="Consolas" w:hAnsi="Consolas" w:cs="Consolas"/>
-                <w:color w:val="A31515"/>
-                <w:sz w:val="19"/>
-                <w:szCs w:val="19"/>
-                <w:highlight w:val="white"/>
-              </w:rPr>
-              <w:t>""</w:t>
-            </w:r>
-            <w:r>
-              <w:rPr>
-                <w:rFonts w:ascii="Consolas" w:hAnsi="Consolas" w:cs="Consolas"/>
-                <w:color w:val="000000"/>
-                <w:sz w:val="19"/>
-                <w:szCs w:val="19"/>
-                <w:highlight w:val="white"/>
-              </w:rPr>
-              <w:t>,</w:t>
+              </w:rPr>
+              <w:t>: 0,</w:t>
             </w:r>
           </w:p>
           <w:p>
@@ -787,7 +735,6 @@
                 <w:color w:val="000000"/>
                 <w:sz w:val="19"/>
                 <w:szCs w:val="19"/>
-                <w:highlight w:val="white"/>
               </w:rPr>
             </w:pPr>
             <w:r>
@@ -796,7 +743,6 @@
                 <w:color w:val="000000"/>
                 <w:sz w:val="19"/>
                 <w:szCs w:val="19"/>
-                <w:highlight w:val="white"/>
               </w:rPr>
               <w:t xml:space="preserve">  </w:t>
             </w:r>
@@ -806,9 +752,8 @@
                 <w:color w:val="2E75B6"/>
                 <w:sz w:val="19"/>
                 <w:szCs w:val="19"/>
-                <w:highlight w:val="white"/>
-              </w:rPr>
-              <w:t>"Created"</w:t>
+              </w:rPr>
+              <w:t>"Record"</w:t>
             </w:r>
             <w:r>
               <w:rPr>
@@ -816,9 +761,8 @@
                 <w:color w:val="000000"/>
                 <w:sz w:val="19"/>
                 <w:szCs w:val="19"/>
-                <w:highlight w:val="white"/>
-              </w:rPr>
-              <w:t>: 0</w:t>
+              </w:rPr>
+              <w:t>: 0,</w:t>
             </w:r>
           </w:p>
           <w:p>
@@ -827,22 +771,132 @@
               <w:autoSpaceDN w:val="0"/>
               <w:adjustRightInd w:val="0"/>
               <w:rPr>
-                <w:rFonts w:ascii="Times New Roman" w:hAnsi="Times New Roman" w:cs="Times New Roman"/>
-                <w:color w:val="000000" w:themeColor="text1"/>
-                <w:sz w:val="20"/>
-                <w:szCs w:val="20"/>
-              </w:rPr>
-            </w:pPr>
-            <w:r>
-              <w:rPr>
                 <w:rFonts w:ascii="Consolas" w:hAnsi="Consolas" w:cs="Consolas"/>
                 <w:color w:val="000000"/>
                 <w:sz w:val="19"/>
                 <w:szCs w:val="19"/>
-                <w:highlight w:val="white"/>
+              </w:rPr>
+            </w:pPr>
+            <w:r>
+              <w:rPr>
+                <w:rFonts w:ascii="Consolas" w:hAnsi="Consolas" w:cs="Consolas"/>
+                <w:color w:val="000000"/>
+                <w:sz w:val="19"/>
+                <w:szCs w:val="19"/>
+              </w:rPr>
+              <w:t xml:space="preserve">  </w:t>
+            </w:r>
+            <w:r>
+              <w:rPr>
+                <w:rFonts w:ascii="Consolas" w:hAnsi="Consolas" w:cs="Consolas"/>
+                <w:color w:val="2E75B6"/>
+                <w:sz w:val="19"/>
+                <w:szCs w:val="19"/>
+              </w:rPr>
+              <w:t>"Message"</w:t>
+            </w:r>
+            <w:r>
+              <w:rPr>
+                <w:rFonts w:ascii="Consolas" w:hAnsi="Consolas" w:cs="Consolas"/>
+                <w:color w:val="000000"/>
+                <w:sz w:val="19"/>
+                <w:szCs w:val="19"/>
+              </w:rPr>
+              <w:t xml:space="preserve">: </w:t>
+            </w:r>
+            <w:r>
+              <w:rPr>
+                <w:rFonts w:ascii="Consolas" w:hAnsi="Consolas" w:cs="Consolas"/>
+                <w:color w:val="A31515"/>
+                <w:sz w:val="19"/>
+                <w:szCs w:val="19"/>
+              </w:rPr>
+              <w:t>""</w:t>
+            </w:r>
+            <w:r>
+              <w:rPr>
+                <w:rFonts w:ascii="Consolas" w:hAnsi="Consolas" w:cs="Consolas"/>
+                <w:color w:val="000000"/>
+                <w:sz w:val="19"/>
+                <w:szCs w:val="19"/>
+              </w:rPr>
+              <w:t>,</w:t>
+            </w:r>
+          </w:p>
+          <w:p>
+            <w:pPr>
+              <w:autoSpaceDE w:val="0"/>
+              <w:autoSpaceDN w:val="0"/>
+              <w:adjustRightInd w:val="0"/>
+              <w:rPr>
+                <w:rFonts w:ascii="Consolas" w:hAnsi="Consolas" w:cs="Consolas"/>
+                <w:color w:val="000000"/>
+                <w:sz w:val="19"/>
+                <w:szCs w:val="19"/>
+              </w:rPr>
+            </w:pPr>
+            <w:r>
+              <w:rPr>
+                <w:rFonts w:ascii="Consolas" w:hAnsi="Consolas" w:cs="Consolas"/>
+                <w:color w:val="000000"/>
+                <w:sz w:val="19"/>
+                <w:szCs w:val="19"/>
+              </w:rPr>
+              <w:t xml:space="preserve">  </w:t>
+            </w:r>
+            <w:r>
+              <w:rPr>
+                <w:rFonts w:ascii="Consolas" w:hAnsi="Consolas" w:cs="Consolas"/>
+                <w:color w:val="2E75B6"/>
+                <w:sz w:val="19"/>
+                <w:szCs w:val="19"/>
+              </w:rPr>
+              <w:t>"Created"</w:t>
+            </w:r>
+            <w:r>
+              <w:rPr>
+                <w:rFonts w:ascii="Consolas" w:hAnsi="Consolas" w:cs="Consolas"/>
+                <w:color w:val="000000"/>
+                <w:sz w:val="19"/>
+                <w:szCs w:val="19"/>
+              </w:rPr>
+              <w:t>: 0</w:t>
+            </w:r>
+          </w:p>
+          <w:p>
+            <w:pPr>
+              <w:autoSpaceDE w:val="0"/>
+              <w:autoSpaceDN w:val="0"/>
+              <w:adjustRightInd w:val="0"/>
+              <w:rPr>
+                <w:rFonts w:ascii="Consolas" w:hAnsi="Consolas" w:cs="Consolas"/>
+                <w:color w:val="000000"/>
+                <w:sz w:val="19"/>
+                <w:szCs w:val="19"/>
+              </w:rPr>
+            </w:pPr>
+            <w:r>
+              <w:rPr>
+                <w:rFonts w:ascii="Consolas" w:hAnsi="Consolas" w:cs="Consolas"/>
+                <w:color w:val="000000"/>
+                <w:sz w:val="19"/>
+                <w:szCs w:val="19"/>
               </w:rPr>
               <w:t>}</w:t>
             </w:r>
+          </w:p>
+          <w:p>
+            <w:pPr>
+              <w:autoSpaceDE w:val="0"/>
+              <w:autoSpaceDN w:val="0"/>
+              <w:adjustRightInd w:val="0"/>
+              <w:rPr>
+                <w:rFonts w:ascii="Times New Roman" w:hAnsi="Times New Roman" w:cs="Times New Roman"/>
+                <w:color w:val="000000" w:themeColor="text1"/>
+                <w:sz w:val="20"/>
+                <w:szCs w:val="20"/>
+              </w:rPr>
+            </w:pPr>
           </w:p>
         </w:tc>
       </w:tr>
@@ -1479,7 +1533,7 @@
                 <w:sz w:val="20"/>
                 <w:szCs w:val="20"/>
               </w:rPr>
-              <w:t>Broadcaster</w:t>
+              <w:t>Container</w:t>
             </w:r>
           </w:p>
         </w:tc>
@@ -1508,8 +1562,75 @@
                 <w:sz w:val="20"/>
                 <w:szCs w:val="20"/>
               </w:rPr>
-              <w:t>Id of person who causes the evernt</w:t>
-            </w:r>
+              <w:t>The id of record contains the record below. I.e:</w:t>
+            </w:r>
+          </w:p>
+          <w:p>
+            <w:pPr>
+              <w:pStyle w:val="ListParagraph"/>
+              <w:numPr>
+                <w:ilvl w:val="0"/>
+                <w:numId w:val="15"/>
+              </w:numPr>
+              <w:autoSpaceDE w:val="0"/>
+              <w:autoSpaceDN w:val="0"/>
+              <w:adjustRightInd w:val="0"/>
+              <w:rPr>
+                <w:rFonts w:ascii="Times New Roman" w:hAnsi="Times New Roman" w:cs="Times New Roman"/>
+                <w:color w:val="000000" w:themeColor="text1"/>
+                <w:sz w:val="20"/>
+                <w:szCs w:val="20"/>
+              </w:rPr>
+            </w:pPr>
+            <w:r>
+              <w:rPr>
+                <w:rFonts w:ascii="Times New Roman" w:hAnsi="Times New Roman" w:cs="Times New Roman"/>
+                <w:color w:val="000000" w:themeColor="text1"/>
+                <w:sz w:val="20"/>
+                <w:szCs w:val="20"/>
+              </w:rPr>
+              <w:t>Medical record is the container of medical image</w:t>
+            </w:r>
+          </w:p>
+          <w:p>
+            <w:pPr>
+              <w:pStyle w:val="ListParagraph"/>
+              <w:numPr>
+                <w:ilvl w:val="0"/>
+                <w:numId w:val="15"/>
+              </w:numPr>
+              <w:autoSpaceDE w:val="0"/>
+              <w:autoSpaceDN w:val="0"/>
+              <w:adjustRightInd w:val="0"/>
+              <w:rPr>
+                <w:rFonts w:ascii="Times New Roman" w:hAnsi="Times New Roman" w:cs="Times New Roman"/>
+                <w:color w:val="000000" w:themeColor="text1"/>
+                <w:sz w:val="20"/>
+                <w:szCs w:val="20"/>
+              </w:rPr>
+            </w:pPr>
+            <w:r>
+              <w:rPr>
+                <w:rFonts w:ascii="Times New Roman" w:hAnsi="Times New Roman" w:cs="Times New Roman"/>
+                <w:color w:val="000000" w:themeColor="text1"/>
+                <w:sz w:val="20"/>
+                <w:szCs w:val="20"/>
+              </w:rPr>
+              <w:t>Medical record is the container of prescription</w:t>
+            </w:r>
+          </w:p>
+          <w:p>
+            <w:pPr>
+              <w:autoSpaceDE w:val="0"/>
+              <w:autoSpaceDN w:val="0"/>
+              <w:adjustRightInd w:val="0"/>
+              <w:rPr>
+                <w:rFonts w:ascii="Times New Roman" w:hAnsi="Times New Roman" w:cs="Times New Roman"/>
+                <w:color w:val="000000" w:themeColor="text1"/>
+                <w:sz w:val="20"/>
+                <w:szCs w:val="20"/>
+              </w:rPr>
+            </w:pPr>
           </w:p>
         </w:tc>
       </w:tr>
@@ -1540,6 +1661,355 @@
                 <w:sz w:val="20"/>
                 <w:szCs w:val="20"/>
               </w:rPr>
+              <w:t>ContainerType</w:t>
+            </w:r>
+          </w:p>
+        </w:tc>
+        <w:tc>
+          <w:tcPr>
+            <w:tcW w:w="9355" w:type="dxa"/>
+            <w:shd w:val="clear" w:color="auto" w:fill="auto"/>
+            <w:vAlign w:val="center"/>
+          </w:tcPr>
+          <w:p>
+            <w:pPr>
+              <w:autoSpaceDE w:val="0"/>
+              <w:autoSpaceDN w:val="0"/>
+              <w:adjustRightInd w:val="0"/>
+              <w:rPr>
+                <w:rFonts w:ascii="Times New Roman" w:hAnsi="Times New Roman" w:cs="Times New Roman"/>
+                <w:color w:val="000000" w:themeColor="text1"/>
+                <w:sz w:val="20"/>
+                <w:szCs w:val="20"/>
+              </w:rPr>
+            </w:pPr>
+            <w:r>
+              <w:rPr>
+                <w:rFonts w:ascii="Times New Roman" w:hAnsi="Times New Roman" w:cs="Times New Roman"/>
+                <w:color w:val="000000" w:themeColor="text1"/>
+                <w:sz w:val="20"/>
+                <w:szCs w:val="20"/>
+              </w:rPr>
+              <w:t xml:space="preserve">Type of the container </w:t>
+            </w:r>
+          </w:p>
+          <w:p>
+            <w:pPr>
+              <w:autoSpaceDE w:val="0"/>
+              <w:autoSpaceDN w:val="0"/>
+              <w:adjustRightInd w:val="0"/>
+              <w:rPr>
+                <w:rFonts w:ascii="Times New Roman" w:hAnsi="Times New Roman" w:cs="Times New Roman"/>
+                <w:color w:val="000000" w:themeColor="text1"/>
+                <w:sz w:val="20"/>
+                <w:szCs w:val="20"/>
+              </w:rPr>
+            </w:pPr>
+            <w:r>
+              <w:rPr>
+                <w:rFonts w:ascii="Times New Roman" w:hAnsi="Times New Roman" w:cs="Times New Roman"/>
+                <w:color w:val="000000" w:themeColor="text1"/>
+                <w:sz w:val="20"/>
+                <w:szCs w:val="20"/>
+              </w:rPr>
+              <w:t>It is one of the following value:</w:t>
+            </w:r>
+          </w:p>
+          <w:p>
+            <w:pPr>
+              <w:pStyle w:val="ListParagraph"/>
+              <w:numPr>
+                <w:ilvl w:val="0"/>
+                <w:numId w:val="15"/>
+              </w:numPr>
+              <w:autoSpaceDE w:val="0"/>
+              <w:autoSpaceDN w:val="0"/>
+              <w:adjustRightInd w:val="0"/>
+              <w:rPr>
+                <w:rFonts w:ascii="Times New Roman" w:hAnsi="Times New Roman" w:cs="Times New Roman"/>
+                <w:b/>
+                <w:color w:val="000000" w:themeColor="text1"/>
+                <w:sz w:val="20"/>
+                <w:szCs w:val="20"/>
+              </w:rPr>
+            </w:pPr>
+            <w:r>
+              <w:rPr>
+                <w:rFonts w:ascii="Times New Roman" w:hAnsi="Times New Roman" w:cs="Times New Roman"/>
+                <w:b/>
+                <w:color w:val="000000" w:themeColor="text1"/>
+                <w:sz w:val="20"/>
+                <w:szCs w:val="20"/>
+              </w:rPr>
+              <w:t>0: Appointment</w:t>
+            </w:r>
+          </w:p>
+          <w:p>
+            <w:pPr>
+              <w:pStyle w:val="ListParagraph"/>
+              <w:numPr>
+                <w:ilvl w:val="0"/>
+                <w:numId w:val="15"/>
+              </w:numPr>
+              <w:autoSpaceDE w:val="0"/>
+              <w:autoSpaceDN w:val="0"/>
+              <w:adjustRightInd w:val="0"/>
+              <w:rPr>
+                <w:rFonts w:ascii="Times New Roman" w:hAnsi="Times New Roman" w:cs="Times New Roman"/>
+                <w:b/>
+                <w:color w:val="000000" w:themeColor="text1"/>
+                <w:sz w:val="20"/>
+                <w:szCs w:val="20"/>
+              </w:rPr>
+            </w:pPr>
+            <w:r>
+              <w:rPr>
+                <w:rFonts w:ascii="Times New Roman" w:hAnsi="Times New Roman" w:cs="Times New Roman"/>
+                <w:b/>
+                <w:color w:val="000000" w:themeColor="text1"/>
+                <w:sz w:val="20"/>
+                <w:szCs w:val="20"/>
+              </w:rPr>
+              <w:t>1: Medical Record</w:t>
+            </w:r>
+          </w:p>
+          <w:p>
+            <w:pPr>
+              <w:pStyle w:val="ListParagraph"/>
+              <w:numPr>
+                <w:ilvl w:val="0"/>
+                <w:numId w:val="15"/>
+              </w:numPr>
+              <w:autoSpaceDE w:val="0"/>
+              <w:autoSpaceDN w:val="0"/>
+              <w:adjustRightInd w:val="0"/>
+              <w:rPr>
+                <w:rFonts w:ascii="Times New Roman" w:hAnsi="Times New Roman" w:cs="Times New Roman"/>
+                <w:b/>
+                <w:color w:val="000000" w:themeColor="text1"/>
+                <w:sz w:val="20"/>
+                <w:szCs w:val="20"/>
+              </w:rPr>
+            </w:pPr>
+            <w:r>
+              <w:rPr>
+                <w:rFonts w:ascii="Times New Roman" w:hAnsi="Times New Roman" w:cs="Times New Roman"/>
+                <w:b/>
+                <w:color w:val="000000" w:themeColor="text1"/>
+                <w:sz w:val="20"/>
+                <w:szCs w:val="20"/>
+              </w:rPr>
+              <w:t>2: Medical Image</w:t>
+            </w:r>
+          </w:p>
+          <w:p>
+            <w:pPr>
+              <w:pStyle w:val="ListParagraph"/>
+              <w:numPr>
+                <w:ilvl w:val="0"/>
+                <w:numId w:val="15"/>
+              </w:numPr>
+              <w:autoSpaceDE w:val="0"/>
+              <w:autoSpaceDN w:val="0"/>
+              <w:adjustRightInd w:val="0"/>
+              <w:rPr>
+                <w:rFonts w:ascii="Times New Roman" w:hAnsi="Times New Roman" w:cs="Times New Roman"/>
+                <w:b/>
+                <w:color w:val="000000" w:themeColor="text1"/>
+                <w:sz w:val="20"/>
+                <w:szCs w:val="20"/>
+              </w:rPr>
+            </w:pPr>
+            <w:r>
+              <w:rPr>
+                <w:rFonts w:ascii="Times New Roman" w:hAnsi="Times New Roman" w:cs="Times New Roman"/>
+                <w:b/>
+                <w:color w:val="000000" w:themeColor="text1"/>
+                <w:sz w:val="20"/>
+                <w:szCs w:val="20"/>
+              </w:rPr>
+              <w:t>3: Prescription</w:t>
+            </w:r>
+          </w:p>
+          <w:p>
+            <w:pPr>
+              <w:pStyle w:val="ListParagraph"/>
+              <w:numPr>
+                <w:ilvl w:val="0"/>
+                <w:numId w:val="15"/>
+              </w:numPr>
+              <w:autoSpaceDE w:val="0"/>
+              <w:autoSpaceDN w:val="0"/>
+              <w:adjustRightInd w:val="0"/>
+              <w:rPr>
+                <w:rFonts w:ascii="Times New Roman" w:hAnsi="Times New Roman" w:cs="Times New Roman"/>
+                <w:b/>
+                <w:color w:val="000000" w:themeColor="text1"/>
+                <w:sz w:val="20"/>
+                <w:szCs w:val="20"/>
+              </w:rPr>
+            </w:pPr>
+            <w:r>
+              <w:rPr>
+                <w:rFonts w:ascii="Times New Roman" w:hAnsi="Times New Roman" w:cs="Times New Roman"/>
+                <w:b/>
+                <w:color w:val="000000" w:themeColor="text1"/>
+                <w:sz w:val="20"/>
+                <w:szCs w:val="20"/>
+              </w:rPr>
+              <w:t>4: Prescription Image</w:t>
+            </w:r>
+          </w:p>
+          <w:p>
+            <w:pPr>
+              <w:pStyle w:val="ListParagraph"/>
+              <w:numPr>
+                <w:ilvl w:val="0"/>
+                <w:numId w:val="15"/>
+              </w:numPr>
+              <w:autoSpaceDE w:val="0"/>
+              <w:autoSpaceDN w:val="0"/>
+              <w:adjustRightInd w:val="0"/>
+              <w:rPr>
+                <w:rFonts w:ascii="Times New Roman" w:hAnsi="Times New Roman" w:cs="Times New Roman"/>
+                <w:b/>
+                <w:color w:val="000000" w:themeColor="text1"/>
+                <w:sz w:val="20"/>
+                <w:szCs w:val="20"/>
+              </w:rPr>
+            </w:pPr>
+            <w:r>
+              <w:rPr>
+                <w:rFonts w:ascii="Times New Roman" w:hAnsi="Times New Roman" w:cs="Times New Roman"/>
+                <w:b/>
+                <w:color w:val="000000" w:themeColor="text1"/>
+                <w:sz w:val="20"/>
+                <w:szCs w:val="20"/>
+              </w:rPr>
+              <w:t>5: Experiment Note</w:t>
+            </w:r>
+          </w:p>
+          <w:p>
+            <w:pPr>
+              <w:pStyle w:val="ListParagraph"/>
+              <w:numPr>
+                <w:ilvl w:val="0"/>
+                <w:numId w:val="15"/>
+              </w:numPr>
+              <w:autoSpaceDE w:val="0"/>
+              <w:autoSpaceDN w:val="0"/>
+              <w:adjustRightInd w:val="0"/>
+              <w:rPr>
+                <w:rFonts w:ascii="Times New Roman" w:hAnsi="Times New Roman" w:cs="Times New Roman"/>
+                <w:color w:val="000000" w:themeColor="text1"/>
+                <w:sz w:val="20"/>
+                <w:szCs w:val="20"/>
+              </w:rPr>
+            </w:pPr>
+            <w:bookmarkStart w:id="0" w:name="_GoBack"/>
+            <w:bookmarkEnd w:id="0"/>
+            <w:r>
+              <w:rPr>
+                <w:rFonts w:ascii="Times New Roman" w:hAnsi="Times New Roman" w:cs="Times New Roman"/>
+                <w:b/>
+                <w:color w:val="000000" w:themeColor="text1"/>
+                <w:sz w:val="20"/>
+                <w:szCs w:val="20"/>
+              </w:rPr>
+              <w:t>6: Medical Note</w:t>
+            </w:r>
+          </w:p>
+        </w:tc>
+      </w:tr>
+      <w:tr>
+        <w:tc>
+          <w:tcPr>
+            <w:tcW w:w="1560" w:type="dxa"/>
+            <w:shd w:val="clear" w:color="auto" w:fill="auto"/>
+            <w:vAlign w:val="center"/>
+          </w:tcPr>
+          <w:p>
+            <w:pPr>
+              <w:pStyle w:val="ListParagraph"/>
+              <w:ind w:left="-1440" w:firstLine="1440"/>
+              <w:rPr>
+                <w:rFonts w:ascii="Times New Roman" w:hAnsi="Times New Roman" w:cs="Times New Roman"/>
+                <w:b/>
+                <w:color w:val="000000" w:themeColor="text1"/>
+                <w:sz w:val="20"/>
+                <w:szCs w:val="20"/>
+              </w:rPr>
+            </w:pPr>
+            <w:r>
+              <w:rPr>
+                <w:rFonts w:ascii="Times New Roman" w:hAnsi="Times New Roman" w:cs="Times New Roman"/>
+                <w:b/>
+                <w:color w:val="000000" w:themeColor="text1"/>
+                <w:sz w:val="20"/>
+                <w:szCs w:val="20"/>
+              </w:rPr>
+              <w:t>Broadcaster</w:t>
+            </w:r>
+          </w:p>
+        </w:tc>
+        <w:tc>
+          <w:tcPr>
+            <w:tcW w:w="9355" w:type="dxa"/>
+            <w:shd w:val="clear" w:color="auto" w:fill="auto"/>
+            <w:vAlign w:val="center"/>
+          </w:tcPr>
+          <w:p>
+            <w:pPr>
+              <w:autoSpaceDE w:val="0"/>
+              <w:autoSpaceDN w:val="0"/>
+              <w:adjustRightInd w:val="0"/>
+              <w:rPr>
+                <w:rFonts w:ascii="Times New Roman" w:hAnsi="Times New Roman" w:cs="Times New Roman"/>
+                <w:color w:val="000000" w:themeColor="text1"/>
+                <w:sz w:val="20"/>
+                <w:szCs w:val="20"/>
+              </w:rPr>
+            </w:pPr>
+            <w:r>
+              <w:rPr>
+                <w:rFonts w:ascii="Times New Roman" w:hAnsi="Times New Roman" w:cs="Times New Roman"/>
+                <w:color w:val="000000" w:themeColor="text1"/>
+                <w:sz w:val="20"/>
+                <w:szCs w:val="20"/>
+              </w:rPr>
+              <w:t>Id of person who causes the evernt</w:t>
+            </w:r>
+          </w:p>
+        </w:tc>
+      </w:tr>
+      <w:tr>
+        <w:tc>
+          <w:tcPr>
+            <w:tcW w:w="1560" w:type="dxa"/>
+            <w:shd w:val="clear" w:color="auto" w:fill="auto"/>
+            <w:vAlign w:val="center"/>
+          </w:tcPr>
+          <w:p>
+            <w:pPr>
+              <w:pStyle w:val="ListParagraph"/>
+              <w:ind w:left="-1440" w:firstLine="1440"/>
+              <w:rPr>
+                <w:rFonts w:ascii="Times New Roman" w:hAnsi="Times New Roman" w:cs="Times New Roman"/>
+                <w:b/>
+                <w:color w:val="000000" w:themeColor="text1"/>
+                <w:sz w:val="20"/>
+                <w:szCs w:val="20"/>
+              </w:rPr>
+            </w:pPr>
+            <w:r>
+              <w:rPr>
+                <w:rFonts w:ascii="Times New Roman" w:hAnsi="Times New Roman" w:cs="Times New Roman"/>
+                <w:b/>
+                <w:color w:val="000000" w:themeColor="text1"/>
+                <w:sz w:val="20"/>
+                <w:szCs w:val="20"/>
+              </w:rPr>
+              <w:lastRenderedPageBreak/>
               <w:t>Recipient</w:t>
             </w:r>
           </w:p>
@@ -4385,7 +4855,7 @@
 </file>
 
 <file path=customXml/itemProps1.xml><?xml version="1.0" encoding="utf-8"?>
-<ds:datastoreItem xmlns:ds="http://schemas.openxmlformats.org/officeDocument/2006/customXml" ds:itemID="{8DDCAC36-8B4F-406D-B812-21643D1CBA51}">
+<ds:datastoreItem xmlns:ds="http://schemas.openxmlformats.org/officeDocument/2006/customXml" ds:itemID="{BB6EAB7A-4023-4FAA-A588-5CB16CA46A1F}">
   <ds:schemaRefs>
     <ds:schemaRef ds:uri="http://schemas.openxmlformats.org/officeDocument/2006/bibliography"/>
   </ds:schemaRefs>

</xml_diff>

<commit_message>
- Implement notification for relationship and relationship request.
</commit_message>
<xml_diff>
--- a/002 - DOCUMENT/API Documentation/Olives/Notification/Realtime Events/notification.docx
+++ b/002 - DOCUMENT/API Documentation/Olives/Notification/Realtime Events/notification.docx
@@ -1240,6 +1240,52 @@
               <w:t>.</w:t>
             </w:r>
           </w:p>
+          <w:p>
+            <w:pPr>
+              <w:pStyle w:val="ListParagraph"/>
+              <w:numPr>
+                <w:ilvl w:val="0"/>
+                <w:numId w:val="15"/>
+              </w:numPr>
+              <w:autoSpaceDE w:val="0"/>
+              <w:autoSpaceDN w:val="0"/>
+              <w:adjustRightInd w:val="0"/>
+              <w:rPr>
+                <w:rFonts w:ascii="Times New Roman" w:hAnsi="Times New Roman" w:cs="Times New Roman"/>
+                <w:color w:val="000000" w:themeColor="text1"/>
+                <w:sz w:val="20"/>
+                <w:szCs w:val="20"/>
+              </w:rPr>
+            </w:pPr>
+            <w:r>
+              <w:rPr>
+                <w:rFonts w:ascii="Times New Roman" w:hAnsi="Times New Roman" w:cs="Times New Roman"/>
+                <w:b/>
+                <w:color w:val="000000" w:themeColor="text1"/>
+                <w:sz w:val="20"/>
+                <w:szCs w:val="20"/>
+              </w:rPr>
+              <w:t>3</w:t>
+            </w:r>
+            <w:r>
+              <w:rPr>
+                <w:rFonts w:ascii="Times New Roman" w:hAnsi="Times New Roman" w:cs="Times New Roman"/>
+                <w:color w:val="000000" w:themeColor="text1"/>
+                <w:sz w:val="20"/>
+                <w:szCs w:val="20"/>
+              </w:rPr>
+              <w:t>:</w:t>
+            </w:r>
+            <w:r>
+              <w:rPr>
+                <w:rFonts w:ascii="Times New Roman" w:hAnsi="Times New Roman" w:cs="Times New Roman"/>
+                <w:color w:val="000000" w:themeColor="text1"/>
+                <w:sz w:val="20"/>
+                <w:szCs w:val="20"/>
+              </w:rPr>
+              <w:t xml:space="preserve"> Confirm</w:t>
+            </w:r>
+          </w:p>
         </w:tc>
       </w:tr>
       <w:tr>
@@ -1504,6 +1550,64 @@
               <w:t>6: Medical Note</w:t>
             </w:r>
           </w:p>
+          <w:p>
+            <w:pPr>
+              <w:pStyle w:val="ListParagraph"/>
+              <w:numPr>
+                <w:ilvl w:val="0"/>
+                <w:numId w:val="15"/>
+              </w:numPr>
+              <w:autoSpaceDE w:val="0"/>
+              <w:autoSpaceDN w:val="0"/>
+              <w:adjustRightInd w:val="0"/>
+              <w:rPr>
+                <w:rFonts w:ascii="Times New Roman" w:hAnsi="Times New Roman" w:cs="Times New Roman"/>
+                <w:b/>
+                <w:color w:val="000000" w:themeColor="text1"/>
+                <w:sz w:val="20"/>
+                <w:szCs w:val="20"/>
+              </w:rPr>
+            </w:pPr>
+            <w:r>
+              <w:rPr>
+                <w:rFonts w:ascii="Times New Roman" w:hAnsi="Times New Roman" w:cs="Times New Roman"/>
+                <w:b/>
+                <w:color w:val="000000" w:themeColor="text1"/>
+                <w:sz w:val="20"/>
+                <w:szCs w:val="20"/>
+              </w:rPr>
+              <w:t>7: Relationship request</w:t>
+            </w:r>
+          </w:p>
+          <w:p>
+            <w:pPr>
+              <w:pStyle w:val="ListParagraph"/>
+              <w:numPr>
+                <w:ilvl w:val="0"/>
+                <w:numId w:val="15"/>
+              </w:numPr>
+              <w:autoSpaceDE w:val="0"/>
+              <w:autoSpaceDN w:val="0"/>
+              <w:adjustRightInd w:val="0"/>
+              <w:rPr>
+                <w:rFonts w:ascii="Times New Roman" w:hAnsi="Times New Roman" w:cs="Times New Roman"/>
+                <w:b/>
+                <w:color w:val="000000" w:themeColor="text1"/>
+                <w:sz w:val="20"/>
+                <w:szCs w:val="20"/>
+              </w:rPr>
+            </w:pPr>
+            <w:r>
+              <w:rPr>
+                <w:rFonts w:ascii="Times New Roman" w:hAnsi="Times New Roman" w:cs="Times New Roman"/>
+                <w:b/>
+                <w:color w:val="000000" w:themeColor="text1"/>
+                <w:sz w:val="20"/>
+                <w:szCs w:val="20"/>
+              </w:rPr>
+              <w:t>8: Relationship</w:t>
+            </w:r>
+          </w:p>
         </w:tc>
       </w:tr>
       <w:tr>
@@ -1886,6 +1990,7 @@
                 <w:sz w:val="20"/>
                 <w:szCs w:val="20"/>
               </w:rPr>
+              <w:lastRenderedPageBreak/>
               <w:t>5: Experiment Note</w:t>
             </w:r>
           </w:p>
@@ -1906,8 +2011,6 @@
                 <w:szCs w:val="20"/>
               </w:rPr>
             </w:pPr>
-            <w:bookmarkStart w:id="0" w:name="_GoBack"/>
-            <w:bookmarkEnd w:id="0"/>
             <w:r>
               <w:rPr>
                 <w:rFonts w:ascii="Times New Roman" w:hAnsi="Times New Roman" w:cs="Times New Roman"/>
@@ -1917,6 +2020,63 @@
                 <w:szCs w:val="20"/>
               </w:rPr>
               <w:t>6: Medical Note</w:t>
+            </w:r>
+          </w:p>
+          <w:p>
+            <w:pPr>
+              <w:pStyle w:val="ListParagraph"/>
+              <w:numPr>
+                <w:ilvl w:val="0"/>
+                <w:numId w:val="15"/>
+              </w:numPr>
+              <w:autoSpaceDE w:val="0"/>
+              <w:autoSpaceDN w:val="0"/>
+              <w:adjustRightInd w:val="0"/>
+              <w:rPr>
+                <w:rFonts w:ascii="Times New Roman" w:hAnsi="Times New Roman" w:cs="Times New Roman"/>
+                <w:b/>
+                <w:color w:val="000000" w:themeColor="text1"/>
+                <w:sz w:val="20"/>
+                <w:szCs w:val="20"/>
+              </w:rPr>
+            </w:pPr>
+            <w:r>
+              <w:rPr>
+                <w:rFonts w:ascii="Times New Roman" w:hAnsi="Times New Roman" w:cs="Times New Roman"/>
+                <w:b/>
+                <w:color w:val="000000" w:themeColor="text1"/>
+                <w:sz w:val="20"/>
+                <w:szCs w:val="20"/>
+              </w:rPr>
+              <w:t>7: Relationship request</w:t>
+            </w:r>
+          </w:p>
+          <w:p>
+            <w:pPr>
+              <w:pStyle w:val="ListParagraph"/>
+              <w:numPr>
+                <w:ilvl w:val="0"/>
+                <w:numId w:val="15"/>
+              </w:numPr>
+              <w:autoSpaceDE w:val="0"/>
+              <w:autoSpaceDN w:val="0"/>
+              <w:adjustRightInd w:val="0"/>
+              <w:rPr>
+                <w:rFonts w:ascii="Times New Roman" w:hAnsi="Times New Roman" w:cs="Times New Roman"/>
+                <w:color w:val="000000" w:themeColor="text1"/>
+                <w:sz w:val="20"/>
+                <w:szCs w:val="20"/>
+              </w:rPr>
+            </w:pPr>
+            <w:r>
+              <w:rPr>
+                <w:rFonts w:ascii="Times New Roman" w:hAnsi="Times New Roman" w:cs="Times New Roman"/>
+                <w:b/>
+                <w:color w:val="000000" w:themeColor="text1"/>
+                <w:sz w:val="20"/>
+                <w:szCs w:val="20"/>
+              </w:rPr>
+              <w:t>8: Relationship</w:t>
             </w:r>
           </w:p>
         </w:tc>
@@ -1948,6 +2108,7 @@
                 <w:sz w:val="20"/>
                 <w:szCs w:val="20"/>
               </w:rPr>
+              <w:lastRenderedPageBreak/>
               <w:t>Broadcaster</w:t>
             </w:r>
           </w:p>
@@ -1977,7 +2138,18 @@
                 <w:sz w:val="20"/>
                 <w:szCs w:val="20"/>
               </w:rPr>
-              <w:t>Id of person who causes the evernt</w:t>
+              <w:t>Id of person who causes the eve</w:t>
+            </w:r>
+            <w:bookmarkStart w:id="0" w:name="_GoBack"/>
+            <w:bookmarkEnd w:id="0"/>
+            <w:r>
+              <w:rPr>
+                <w:rFonts w:ascii="Times New Roman" w:hAnsi="Times New Roman" w:cs="Times New Roman"/>
+                <w:color w:val="000000" w:themeColor="text1"/>
+                <w:sz w:val="20"/>
+                <w:szCs w:val="20"/>
+              </w:rPr>
+              <w:t>nt</w:t>
             </w:r>
           </w:p>
         </w:tc>
@@ -2009,7 +2181,6 @@
                 <w:sz w:val="20"/>
                 <w:szCs w:val="20"/>
               </w:rPr>
-              <w:lastRenderedPageBreak/>
               <w:t>Recipient</w:t>
             </w:r>
           </w:p>
@@ -2100,7 +2271,25 @@
                 <w:sz w:val="20"/>
                 <w:szCs w:val="20"/>
               </w:rPr>
-              <w:t>Id of appointment/medical record/prescription/.... which was created, editted or deleted</w:t>
+              <w:t>Id of appointment/medical record/prescripti</w:t>
+            </w:r>
+            <w:r>
+              <w:rPr>
+                <w:rFonts w:ascii="Times New Roman" w:hAnsi="Times New Roman" w:cs="Times New Roman"/>
+                <w:color w:val="000000" w:themeColor="text1"/>
+                <w:sz w:val="20"/>
+                <w:szCs w:val="20"/>
+              </w:rPr>
+              <w:t>on/.... which was created, edit</w:t>
+            </w:r>
+            <w:r>
+              <w:rPr>
+                <w:rFonts w:ascii="Times New Roman" w:hAnsi="Times New Roman" w:cs="Times New Roman"/>
+                <w:color w:val="000000" w:themeColor="text1"/>
+                <w:sz w:val="20"/>
+                <w:szCs w:val="20"/>
+              </w:rPr>
+              <w:t>ed or deleted</w:t>
             </w:r>
           </w:p>
         </w:tc>
@@ -4855,7 +5044,7 @@
 </file>
 
 <file path=customXml/itemProps1.xml><?xml version="1.0" encoding="utf-8"?>
-<ds:datastoreItem xmlns:ds="http://schemas.openxmlformats.org/officeDocument/2006/customXml" ds:itemID="{BB6EAB7A-4023-4FAA-A588-5CB16CA46A1F}">
+<ds:datastoreItem xmlns:ds="http://schemas.openxmlformats.org/officeDocument/2006/customXml" ds:itemID="{4DD6B914-6C6C-4570-BD17-9C03BC3A3B6F}">
   <ds:schemaRefs>
     <ds:schemaRef ds:uri="http://schemas.openxmlformats.org/officeDocument/2006/bibliography"/>
   </ds:schemaRefs>

</xml_diff>